<commit_message>
Just remaining input files
</commit_message>
<xml_diff>
--- a/Desarrollo de analizador léxico.docx
+++ b/Desarrollo de analizador léxico.docx
@@ -1,6 +1,6 @@
 
 <file path=word/document.xml><?xml version="1.0" encoding="utf-8"?>
-<w:document xmlns:wpc="http://schemas.microsoft.com/office/word/2010/wordprocessingCanvas" xmlns:cx="http://schemas.microsoft.com/office/drawing/2014/chartex" xmlns:cx1="http://schemas.microsoft.com/office/drawing/2015/9/8/chartex" xmlns:cx2="http://schemas.microsoft.com/office/drawing/2015/10/21/chartex" xmlns:cx3="http://schemas.microsoft.com/office/drawing/2016/5/9/chartex" xmlns:cx4="http://schemas.microsoft.com/office/drawing/2016/5/10/chartex" xmlns:cx5="http://schemas.microsoft.com/office/drawing/2016/5/11/chartex" xmlns:cx6="http://schemas.microsoft.com/office/drawing/2016/5/12/chartex" xmlns:cx7="http://schemas.microsoft.com/office/drawing/2016/5/13/chartex" xmlns:cx8="http://schemas.microsoft.com/office/drawing/2016/5/14/chartex" xmlns:mc="http://schemas.openxmlformats.org/markup-compatibility/2006" xmlns:aink="http://schemas.microsoft.com/office/drawing/2016/ink" xmlns:am3d="http://schemas.microsoft.com/office/drawing/2017/model3d" xmlns:o="urn:schemas-microsoft-com:office:office" xmlns:r="http://schemas.openxmlformats.org/officeDocument/2006/relationships" xmlns:m="http://schemas.openxmlformats.org/officeDocument/2006/math" xmlns:v="urn:schemas-microsoft-com:vml" xmlns:wp14="http://schemas.microsoft.com/office/word/2010/wordprocessingDrawing" xmlns:wp="http://schemas.openxmlformats.org/drawingml/2006/wordprocessingDrawing" xmlns:w10="urn:schemas-microsoft-com:office:word" xmlns:w="http://schemas.openxmlformats.org/wordprocessingml/2006/main" xmlns:w14="http://schemas.microsoft.com/office/word/2010/wordml" xmlns:w15="http://schemas.microsoft.com/office/word/2012/wordml" xmlns:w16cid="http://schemas.microsoft.com/office/word/2016/wordml/cid" xmlns:w16se="http://schemas.microsoft.com/office/word/2015/wordml/symex" xmlns:wpg="http://schemas.microsoft.com/office/word/2010/wordprocessingGroup" xmlns:wpi="http://schemas.microsoft.com/office/word/2010/wordprocessingInk" xmlns:wne="http://schemas.microsoft.com/office/word/2006/wordml" xmlns:wps="http://schemas.microsoft.com/office/word/2010/wordprocessingShape" mc:Ignorable="w14 w15 w16se w16cid wp14">
+<w:document xmlns:wpc="http://schemas.microsoft.com/office/word/2010/wordprocessingCanvas" xmlns:cx="http://schemas.microsoft.com/office/drawing/2014/chartex" xmlns:cx1="http://schemas.microsoft.com/office/drawing/2015/9/8/chartex" xmlns:cx2="http://schemas.microsoft.com/office/drawing/2015/10/21/chartex" xmlns:cx3="http://schemas.microsoft.com/office/drawing/2016/5/9/chartex" xmlns:cx4="http://schemas.microsoft.com/office/drawing/2016/5/10/chartex" xmlns:cx5="http://schemas.microsoft.com/office/drawing/2016/5/11/chartex" xmlns:cx6="http://schemas.microsoft.com/office/drawing/2016/5/12/chartex" xmlns:cx7="http://schemas.microsoft.com/office/drawing/2016/5/13/chartex" xmlns:cx8="http://schemas.microsoft.com/office/drawing/2016/5/14/chartex" xmlns:mc="http://schemas.openxmlformats.org/markup-compatibility/2006" xmlns:aink="http://schemas.microsoft.com/office/drawing/2016/ink" xmlns:am3d="http://schemas.microsoft.com/office/drawing/2017/model3d" xmlns:o="urn:schemas-microsoft-com:office:office" xmlns:r="http://schemas.openxmlformats.org/officeDocument/2006/relationships" xmlns:m="http://schemas.openxmlformats.org/officeDocument/2006/math" xmlns:v="urn:schemas-microsoft-com:vml" xmlns:wp14="http://schemas.microsoft.com/office/word/2010/wordprocessingDrawing" xmlns:wp="http://schemas.openxmlformats.org/drawingml/2006/wordprocessingDrawing" xmlns:w10="urn:schemas-microsoft-com:office:word" xmlns:w="http://schemas.openxmlformats.org/wordprocessingml/2006/main" xmlns:w14="http://schemas.microsoft.com/office/word/2010/wordml" xmlns:w15="http://schemas.microsoft.com/office/word/2012/wordml" xmlns:w16cex="http://schemas.microsoft.com/office/word/2018/wordml/cex" xmlns:w16cid="http://schemas.microsoft.com/office/word/2016/wordml/cid" xmlns:w16="http://schemas.microsoft.com/office/word/2018/wordml" xmlns:w16se="http://schemas.microsoft.com/office/word/2015/wordml/symex" xmlns:wpg="http://schemas.microsoft.com/office/word/2010/wordprocessingGroup" xmlns:wpi="http://schemas.microsoft.com/office/word/2010/wordprocessingInk" xmlns:wne="http://schemas.microsoft.com/office/word/2006/wordml" xmlns:wps="http://schemas.microsoft.com/office/word/2010/wordprocessingShape" mc:Ignorable="w14 w15 w16se w16cid w16 w16cex wp14">
   <w:body>
     <w:p>
       <w:pPr>
@@ -367,16 +367,7 @@
           <w:sz w:val="28"/>
           <w:szCs w:val="28"/>
         </w:rPr>
-        <w:t xml:space="preserve">Declaraciones: define todas las </w:t>
-      </w:r>
-      <w:r>
-        <w:rPr>
-          <w:rFonts w:cstheme="minorHAnsi"/>
-          <w:bCs/>
-          <w:sz w:val="28"/>
-          <w:szCs w:val="28"/>
-        </w:rPr>
-        <w:t>posibles declaraciones que pueden darse en el lenguaje.</w:t>
+        <w:t>Declaraciones: define todas las posibles declaraciones que pueden darse en el lenguaje.</w:t>
       </w:r>
     </w:p>
     <w:p>
@@ -426,16 +417,7 @@
           <w:sz w:val="28"/>
           <w:szCs w:val="28"/>
         </w:rPr>
-        <w:t xml:space="preserve">Tipo: esta clase representa todos los tipos posibles de las variables definidas en el lenguaje (int, real o </w:t>
-      </w:r>
-      <w:r>
-        <w:rPr>
-          <w:rFonts w:cstheme="minorHAnsi"/>
-          <w:bCs/>
-          <w:sz w:val="28"/>
-          <w:szCs w:val="28"/>
-        </w:rPr>
-        <w:t>bool).</w:t>
+        <w:t>Tipo: esta clase representa todos los tipos posibles de las variables definidas en el lenguaje (int, real o bool).</w:t>
       </w:r>
     </w:p>
     <w:p>
@@ -510,16 +492,7 @@
           <w:sz w:val="28"/>
           <w:szCs w:val="28"/>
         </w:rPr>
-        <w:t>Carácter: esta clase representa todos los caracte</w:t>
-      </w:r>
-      <w:r>
-        <w:rPr>
-          <w:rFonts w:cstheme="minorHAnsi"/>
-          <w:bCs/>
-          <w:sz w:val="28"/>
-          <w:szCs w:val="28"/>
-        </w:rPr>
-        <w:t>res posibles que pueden aparecer en nuestro lenguaje (a-z, 0-9, _).</w:t>
+        <w:t>Carácter: esta clase representa todos los caracteres posibles que pueden aparecer en nuestro lenguaje (a-z, 0-9, _).</w:t>
       </w:r>
     </w:p>
     <w:p>
@@ -569,16 +542,7 @@
           <w:sz w:val="28"/>
           <w:szCs w:val="28"/>
         </w:rPr>
-        <w:t xml:space="preserve">Asignación: esta clase genera todas las posibles asignaciones que pueden existir, en nuestro </w:t>
-      </w:r>
-      <w:r>
-        <w:rPr>
-          <w:rFonts w:cstheme="minorHAnsi"/>
-          <w:bCs/>
-          <w:sz w:val="28"/>
-          <w:szCs w:val="28"/>
-        </w:rPr>
-        <w:t>caso solo asignaciones variable = expresión.</w:t>
+        <w:t>Asignación: esta clase genera todas las posibles asignaciones que pueden existir, en nuestro caso solo asignaciones variable = expresión.</w:t>
       </w:r>
     </w:p>
     <w:p>
@@ -653,16 +617,7 @@
           <w:sz w:val="28"/>
           <w:szCs w:val="28"/>
         </w:rPr>
-        <w:t>DígitoPosi</w:t>
-      </w:r>
-      <w:r>
-        <w:rPr>
-          <w:rFonts w:cstheme="minorHAnsi"/>
-          <w:bCs/>
-          <w:sz w:val="28"/>
-          <w:szCs w:val="28"/>
-        </w:rPr>
-        <w:t>tivo: genera un dígito positivo (1-9).</w:t>
+        <w:t>DígitoPositivo: genera un dígito positivo (1-9).</w:t>
       </w:r>
     </w:p>
     <w:p>
@@ -762,16 +717,7 @@
           <w:sz w:val="28"/>
           <w:szCs w:val="28"/>
         </w:rPr>
-        <w:t>ExpComple</w:t>
-      </w:r>
-      <w:r>
-        <w:rPr>
-          <w:rFonts w:cstheme="minorHAnsi"/>
-          <w:bCs/>
-          <w:sz w:val="28"/>
-          <w:szCs w:val="28"/>
-        </w:rPr>
-        <w:t>ja: genera todo el conjunto posible de expresiones del lenguaje.</w:t>
+        <w:t>ExpCompleja: genera todo el conjunto posible de expresiones del lenguaje.</w:t>
       </w:r>
     </w:p>
     <w:p>
@@ -863,16 +809,7 @@
           <w:sz w:val="28"/>
           <w:szCs w:val="28"/>
         </w:rPr>
-        <w:t>DU</w:t>
-      </w:r>
-      <w:r>
-        <w:rPr>
-          <w:rFonts w:cstheme="minorHAnsi"/>
-          <w:b/>
-          <w:sz w:val="28"/>
-          <w:szCs w:val="28"/>
-        </w:rPr>
-        <w:t>DA:</w:t>
+        <w:t>DUDA:</w:t>
       </w:r>
       <w:r>
         <w:rPr>
@@ -917,16 +854,7 @@
           <w:sz w:val="28"/>
           <w:szCs w:val="28"/>
         </w:rPr>
-        <w:t>Definiciones auxilia</w:t>
-      </w:r>
-      <w:r>
-        <w:rPr>
-          <w:rFonts w:cstheme="minorHAnsi"/>
-          <w:b/>
-          <w:sz w:val="28"/>
-          <w:szCs w:val="28"/>
-        </w:rPr>
-        <w:t>res</w:t>
+        <w:t>Definiciones auxiliares</w:t>
       </w:r>
     </w:p>
     <w:p>
@@ -1126,16 +1054,7 @@
           <w:sz w:val="28"/>
           <w:szCs w:val="28"/>
         </w:rPr>
-        <w:t xml:space="preserve">Programa -&gt;Sec_Declaraciones &amp;&amp; </w:t>
-      </w:r>
-      <w:r>
-        <w:rPr>
-          <w:rFonts w:cstheme="minorHAnsi"/>
-          <w:bCs/>
-          <w:sz w:val="28"/>
-          <w:szCs w:val="28"/>
-        </w:rPr>
-        <w:t>Sec_Instrucciones</w:t>
+        <w:t>Programa -&gt;Sec_Declaraciones &amp;&amp; Sec_Instrucciones</w:t>
       </w:r>
     </w:p>
     <w:p>
@@ -1255,16 +1174,7 @@
           <w:sz w:val="28"/>
           <w:szCs w:val="28"/>
         </w:rPr>
-        <w:t>V</w:t>
-      </w:r>
-      <w:r>
-        <w:rPr>
-          <w:rFonts w:cstheme="minorHAnsi"/>
-          <w:bCs/>
-          <w:sz w:val="28"/>
-          <w:szCs w:val="28"/>
-        </w:rPr>
-        <w:t xml:space="preserve">ariable -&gt; Letra(Carácter*) </w:t>
+        <w:t xml:space="preserve">Variable -&gt; Letra(Carácter*) </w:t>
       </w:r>
     </w:p>
     <w:p>
@@ -1344,16 +1254,7 @@
           <w:sz w:val="28"/>
           <w:szCs w:val="28"/>
         </w:rPr>
-        <w:t>Decimal -&gt; .(Dígito*)Dígi</w:t>
-      </w:r>
-      <w:r>
-        <w:rPr>
-          <w:rFonts w:cstheme="minorHAnsi"/>
-          <w:bCs/>
-          <w:sz w:val="28"/>
-          <w:szCs w:val="28"/>
-        </w:rPr>
-        <w:t>toPositivo</w:t>
+        <w:t>Decimal -&gt; .(Dígito*)DígitoPositivo</w:t>
       </w:r>
     </w:p>
     <w:p>
@@ -1503,46 +1404,64 @@
           </wp:inline>
         </w:drawing>
       </w:r>
+    </w:p>
+    <w:p>
+      <w:pPr>
+        <w:rPr>
+          <w:rFonts w:ascii="Arial Nova" w:hAnsi="Arial Nova" w:cs="Cavolini"/>
+          <w:b/>
+          <w:sz w:val="32"/>
+          <w:szCs w:val="32"/>
+        </w:rPr>
+      </w:pPr>
+    </w:p>
+    <w:p>
+      <w:pPr>
+        <w:spacing w:after="0"/>
+        <w:rPr>
+          <w:rFonts w:cstheme="minorHAnsi"/>
+          <w:bCs/>
+          <w:sz w:val="28"/>
+          <w:szCs w:val="28"/>
+        </w:rPr>
+      </w:pPr>
+      <w:r>
+        <w:rPr>
+          <w:rFonts w:cstheme="minorHAnsi"/>
+          <w:b/>
+          <w:sz w:val="28"/>
+          <w:szCs w:val="28"/>
+        </w:rPr>
+        <w:t>NOTA</w:t>
+      </w:r>
+      <w:r>
+        <w:rPr>
+          <w:rFonts w:cstheme="minorHAnsi"/>
+          <w:bCs/>
+          <w:sz w:val="28"/>
+          <w:szCs w:val="28"/>
+        </w:rPr>
+        <w:t>: Los estados denotados con NF</w:t>
+      </w:r>
+      <w:r>
+        <w:rPr>
+          <w:rFonts w:cstheme="minorHAnsi"/>
+          <w:bCs/>
+          <w:sz w:val="28"/>
+          <w:szCs w:val="28"/>
+        </w:rPr>
+        <w:t xml:space="preserve"> (blancos)</w:t>
+      </w:r>
       <w:bookmarkStart w:id="0" w:name="_GoBack"/>
       <w:bookmarkEnd w:id="0"/>
-    </w:p>
-    <w:p>
-      <w:pPr>
-        <w:rPr>
-          <w:rFonts w:ascii="Arial Nova" w:hAnsi="Arial Nova" w:cs="Cavolini"/>
-          <w:b/>
-          <w:sz w:val="32"/>
-          <w:szCs w:val="32"/>
-        </w:rPr>
-      </w:pPr>
-    </w:p>
-    <w:p>
-      <w:pPr>
-        <w:spacing w:after="0"/>
-        <w:rPr>
-          <w:rFonts w:cstheme="minorHAnsi"/>
-          <w:bCs/>
-          <w:sz w:val="28"/>
-          <w:szCs w:val="28"/>
-        </w:rPr>
-      </w:pPr>
-      <w:r>
-        <w:rPr>
-          <w:rFonts w:cstheme="minorHAnsi"/>
-          <w:b/>
-          <w:sz w:val="28"/>
-          <w:szCs w:val="28"/>
-        </w:rPr>
-        <w:t>NOTA</w:t>
-      </w:r>
-      <w:r>
-        <w:rPr>
-          <w:rFonts w:cstheme="minorHAnsi"/>
-          <w:bCs/>
-          <w:sz w:val="28"/>
-          <w:szCs w:val="28"/>
-        </w:rPr>
-        <w:t>: Los estados denotados con NF son de no aceptación, mientras que los verdes son estados de aceptación.</w:t>
+      <w:r>
+        <w:rPr>
+          <w:rFonts w:cstheme="minorHAnsi"/>
+          <w:bCs/>
+          <w:sz w:val="28"/>
+          <w:szCs w:val="28"/>
+        </w:rPr>
+        <w:t xml:space="preserve"> son de no aceptación, mientras que los verdes son estados de aceptación.</w:t>
       </w:r>
     </w:p>
     <w:p>
@@ -1590,7 +1509,7 @@
 </file>
 
 <file path=word/endnotes.xml><?xml version="1.0" encoding="utf-8"?>
-<w:endnotes xmlns:wpc="http://schemas.microsoft.com/office/word/2010/wordprocessingCanvas" xmlns:cx="http://schemas.microsoft.com/office/drawing/2014/chartex" xmlns:cx1="http://schemas.microsoft.com/office/drawing/2015/9/8/chartex" xmlns:cx2="http://schemas.microsoft.com/office/drawing/2015/10/21/chartex" xmlns:cx3="http://schemas.microsoft.com/office/drawing/2016/5/9/chartex" xmlns:cx4="http://schemas.microsoft.com/office/drawing/2016/5/10/chartex" xmlns:cx5="http://schemas.microsoft.com/office/drawing/2016/5/11/chartex" xmlns:cx6="http://schemas.microsoft.com/office/drawing/2016/5/12/chartex" xmlns:cx7="http://schemas.microsoft.com/office/drawing/2016/5/13/chartex" xmlns:cx8="http://schemas.microsoft.com/office/drawing/2016/5/14/chartex" xmlns:mc="http://schemas.openxmlformats.org/markup-compatibility/2006" xmlns:aink="http://schemas.microsoft.com/office/drawing/2016/ink" xmlns:am3d="http://schemas.microsoft.com/office/drawing/2017/model3d" xmlns:o="urn:schemas-microsoft-com:office:office" xmlns:r="http://schemas.openxmlformats.org/officeDocument/2006/relationships" xmlns:m="http://schemas.openxmlformats.org/officeDocument/2006/math" xmlns:v="urn:schemas-microsoft-com:vml" xmlns:wp14="http://schemas.microsoft.com/office/word/2010/wordprocessingDrawing" xmlns:wp="http://schemas.openxmlformats.org/drawingml/2006/wordprocessingDrawing" xmlns:w10="urn:schemas-microsoft-com:office:word" xmlns:w="http://schemas.openxmlformats.org/wordprocessingml/2006/main" xmlns:w14="http://schemas.microsoft.com/office/word/2010/wordml" xmlns:w15="http://schemas.microsoft.com/office/word/2012/wordml" xmlns:w16cid="http://schemas.microsoft.com/office/word/2016/wordml/cid" xmlns:w16se="http://schemas.microsoft.com/office/word/2015/wordml/symex" xmlns:wpg="http://schemas.microsoft.com/office/word/2010/wordprocessingGroup" xmlns:wpi="http://schemas.microsoft.com/office/word/2010/wordprocessingInk" xmlns:wne="http://schemas.microsoft.com/office/word/2006/wordml" xmlns:wps="http://schemas.microsoft.com/office/word/2010/wordprocessingShape" mc:Ignorable="w14 w15 w16se w16cid wp14">
+<w:endnotes xmlns:wpc="http://schemas.microsoft.com/office/word/2010/wordprocessingCanvas" xmlns:cx="http://schemas.microsoft.com/office/drawing/2014/chartex" xmlns:cx1="http://schemas.microsoft.com/office/drawing/2015/9/8/chartex" xmlns:cx2="http://schemas.microsoft.com/office/drawing/2015/10/21/chartex" xmlns:cx3="http://schemas.microsoft.com/office/drawing/2016/5/9/chartex" xmlns:cx4="http://schemas.microsoft.com/office/drawing/2016/5/10/chartex" xmlns:cx5="http://schemas.microsoft.com/office/drawing/2016/5/11/chartex" xmlns:cx6="http://schemas.microsoft.com/office/drawing/2016/5/12/chartex" xmlns:cx7="http://schemas.microsoft.com/office/drawing/2016/5/13/chartex" xmlns:cx8="http://schemas.microsoft.com/office/drawing/2016/5/14/chartex" xmlns:mc="http://schemas.openxmlformats.org/markup-compatibility/2006" xmlns:aink="http://schemas.microsoft.com/office/drawing/2016/ink" xmlns:am3d="http://schemas.microsoft.com/office/drawing/2017/model3d" xmlns:o="urn:schemas-microsoft-com:office:office" xmlns:r="http://schemas.openxmlformats.org/officeDocument/2006/relationships" xmlns:m="http://schemas.openxmlformats.org/officeDocument/2006/math" xmlns:v="urn:schemas-microsoft-com:vml" xmlns:wp14="http://schemas.microsoft.com/office/word/2010/wordprocessingDrawing" xmlns:wp="http://schemas.openxmlformats.org/drawingml/2006/wordprocessingDrawing" xmlns:w10="urn:schemas-microsoft-com:office:word" xmlns:w="http://schemas.openxmlformats.org/wordprocessingml/2006/main" xmlns:w14="http://schemas.microsoft.com/office/word/2010/wordml" xmlns:w15="http://schemas.microsoft.com/office/word/2012/wordml" xmlns:w16cex="http://schemas.microsoft.com/office/word/2018/wordml/cex" xmlns:w16cid="http://schemas.microsoft.com/office/word/2016/wordml/cid" xmlns:w16="http://schemas.microsoft.com/office/word/2018/wordml" xmlns:w16se="http://schemas.microsoft.com/office/word/2015/wordml/symex" xmlns:wpg="http://schemas.microsoft.com/office/word/2010/wordprocessingGroup" xmlns:wpi="http://schemas.microsoft.com/office/word/2010/wordprocessingInk" xmlns:wne="http://schemas.microsoft.com/office/word/2006/wordml" xmlns:wps="http://schemas.microsoft.com/office/word/2010/wordprocessingShape" mc:Ignorable="w14 w15 w16se w16cid w16 w16cex wp14">
   <w:endnote w:type="separator" w:id="-1">
     <w:p>
       <w:pPr>
@@ -1615,7 +1534,7 @@
 </file>
 
 <file path=word/footnotes.xml><?xml version="1.0" encoding="utf-8"?>
-<w:footnotes xmlns:wpc="http://schemas.microsoft.com/office/word/2010/wordprocessingCanvas" xmlns:cx="http://schemas.microsoft.com/office/drawing/2014/chartex" xmlns:cx1="http://schemas.microsoft.com/office/drawing/2015/9/8/chartex" xmlns:cx2="http://schemas.microsoft.com/office/drawing/2015/10/21/chartex" xmlns:cx3="http://schemas.microsoft.com/office/drawing/2016/5/9/chartex" xmlns:cx4="http://schemas.microsoft.com/office/drawing/2016/5/10/chartex" xmlns:cx5="http://schemas.microsoft.com/office/drawing/2016/5/11/chartex" xmlns:cx6="http://schemas.microsoft.com/office/drawing/2016/5/12/chartex" xmlns:cx7="http://schemas.microsoft.com/office/drawing/2016/5/13/chartex" xmlns:cx8="http://schemas.microsoft.com/office/drawing/2016/5/14/chartex" xmlns:mc="http://schemas.openxmlformats.org/markup-compatibility/2006" xmlns:aink="http://schemas.microsoft.com/office/drawing/2016/ink" xmlns:am3d="http://schemas.microsoft.com/office/drawing/2017/model3d" xmlns:o="urn:schemas-microsoft-com:office:office" xmlns:r="http://schemas.openxmlformats.org/officeDocument/2006/relationships" xmlns:m="http://schemas.openxmlformats.org/officeDocument/2006/math" xmlns:v="urn:schemas-microsoft-com:vml" xmlns:wp14="http://schemas.microsoft.com/office/word/2010/wordprocessingDrawing" xmlns:wp="http://schemas.openxmlformats.org/drawingml/2006/wordprocessingDrawing" xmlns:w10="urn:schemas-microsoft-com:office:word" xmlns:w="http://schemas.openxmlformats.org/wordprocessingml/2006/main" xmlns:w14="http://schemas.microsoft.com/office/word/2010/wordml" xmlns:w15="http://schemas.microsoft.com/office/word/2012/wordml" xmlns:w16cid="http://schemas.microsoft.com/office/word/2016/wordml/cid" xmlns:w16se="http://schemas.microsoft.com/office/word/2015/wordml/symex" xmlns:wpg="http://schemas.microsoft.com/office/word/2010/wordprocessingGroup" xmlns:wpi="http://schemas.microsoft.com/office/word/2010/wordprocessingInk" xmlns:wne="http://schemas.microsoft.com/office/word/2006/wordml" xmlns:wps="http://schemas.microsoft.com/office/word/2010/wordprocessingShape" mc:Ignorable="w14 w15 w16se w16cid wp14">
+<w:footnotes xmlns:wpc="http://schemas.microsoft.com/office/word/2010/wordprocessingCanvas" xmlns:cx="http://schemas.microsoft.com/office/drawing/2014/chartex" xmlns:cx1="http://schemas.microsoft.com/office/drawing/2015/9/8/chartex" xmlns:cx2="http://schemas.microsoft.com/office/drawing/2015/10/21/chartex" xmlns:cx3="http://schemas.microsoft.com/office/drawing/2016/5/9/chartex" xmlns:cx4="http://schemas.microsoft.com/office/drawing/2016/5/10/chartex" xmlns:cx5="http://schemas.microsoft.com/office/drawing/2016/5/11/chartex" xmlns:cx6="http://schemas.microsoft.com/office/drawing/2016/5/12/chartex" xmlns:cx7="http://schemas.microsoft.com/office/drawing/2016/5/13/chartex" xmlns:cx8="http://schemas.microsoft.com/office/drawing/2016/5/14/chartex" xmlns:mc="http://schemas.openxmlformats.org/markup-compatibility/2006" xmlns:aink="http://schemas.microsoft.com/office/drawing/2016/ink" xmlns:am3d="http://schemas.microsoft.com/office/drawing/2017/model3d" xmlns:o="urn:schemas-microsoft-com:office:office" xmlns:r="http://schemas.openxmlformats.org/officeDocument/2006/relationships" xmlns:m="http://schemas.openxmlformats.org/officeDocument/2006/math" xmlns:v="urn:schemas-microsoft-com:vml" xmlns:wp14="http://schemas.microsoft.com/office/word/2010/wordprocessingDrawing" xmlns:wp="http://schemas.openxmlformats.org/drawingml/2006/wordprocessingDrawing" xmlns:w10="urn:schemas-microsoft-com:office:word" xmlns:w="http://schemas.openxmlformats.org/wordprocessingml/2006/main" xmlns:w14="http://schemas.microsoft.com/office/word/2010/wordml" xmlns:w15="http://schemas.microsoft.com/office/word/2012/wordml" xmlns:w16cex="http://schemas.microsoft.com/office/word/2018/wordml/cex" xmlns:w16cid="http://schemas.microsoft.com/office/word/2016/wordml/cid" xmlns:w16="http://schemas.microsoft.com/office/word/2018/wordml" xmlns:w16se="http://schemas.microsoft.com/office/word/2015/wordml/symex" xmlns:wpg="http://schemas.microsoft.com/office/word/2010/wordprocessingGroup" xmlns:wpi="http://schemas.microsoft.com/office/word/2010/wordprocessingInk" xmlns:wne="http://schemas.microsoft.com/office/word/2006/wordml" xmlns:wps="http://schemas.microsoft.com/office/word/2010/wordprocessingShape" mc:Ignorable="w14 w15 w16se w16cid w16 w16cex wp14">
   <w:footnote w:type="separator" w:id="-1">
     <w:p>
       <w:pPr>
@@ -1640,7 +1559,7 @@
 </file>
 
 <file path=word/numbering.xml><?xml version="1.0" encoding="utf-8"?>
-<w:numbering xmlns:wpc="http://schemas.microsoft.com/office/word/2010/wordprocessingCanvas" xmlns:cx="http://schemas.microsoft.com/office/drawing/2014/chartex" xmlns:cx1="http://schemas.microsoft.com/office/drawing/2015/9/8/chartex" xmlns:cx2="http://schemas.microsoft.com/office/drawing/2015/10/21/chartex" xmlns:cx3="http://schemas.microsoft.com/office/drawing/2016/5/9/chartex" xmlns:cx4="http://schemas.microsoft.com/office/drawing/2016/5/10/chartex" xmlns:cx5="http://schemas.microsoft.com/office/drawing/2016/5/11/chartex" xmlns:cx6="http://schemas.microsoft.com/office/drawing/2016/5/12/chartex" xmlns:cx7="http://schemas.microsoft.com/office/drawing/2016/5/13/chartex" xmlns:cx8="http://schemas.microsoft.com/office/drawing/2016/5/14/chartex" xmlns:mc="http://schemas.openxmlformats.org/markup-compatibility/2006" xmlns:aink="http://schemas.microsoft.com/office/drawing/2016/ink" xmlns:am3d="http://schemas.microsoft.com/office/drawing/2017/model3d" xmlns:o="urn:schemas-microsoft-com:office:office" xmlns:r="http://schemas.openxmlformats.org/officeDocument/2006/relationships" xmlns:m="http://schemas.openxmlformats.org/officeDocument/2006/math" xmlns:v="urn:schemas-microsoft-com:vml" xmlns:wp14="http://schemas.microsoft.com/office/word/2010/wordprocessingDrawing" xmlns:wp="http://schemas.openxmlformats.org/drawingml/2006/wordprocessingDrawing" xmlns:w10="urn:schemas-microsoft-com:office:word" xmlns:w="http://schemas.openxmlformats.org/wordprocessingml/2006/main" xmlns:w14="http://schemas.microsoft.com/office/word/2010/wordml" xmlns:w15="http://schemas.microsoft.com/office/word/2012/wordml" xmlns:w16cid="http://schemas.microsoft.com/office/word/2016/wordml/cid" xmlns:w16se="http://schemas.microsoft.com/office/word/2015/wordml/symex" xmlns:wpg="http://schemas.microsoft.com/office/word/2010/wordprocessingGroup" xmlns:wpi="http://schemas.microsoft.com/office/word/2010/wordprocessingInk" xmlns:wne="http://schemas.microsoft.com/office/word/2006/wordml" xmlns:wps="http://schemas.microsoft.com/office/word/2010/wordprocessingShape" mc:Ignorable="w14 w15 w16se w16cid wp14">
+<w:numbering xmlns:wpc="http://schemas.microsoft.com/office/word/2010/wordprocessingCanvas" xmlns:cx="http://schemas.microsoft.com/office/drawing/2014/chartex" xmlns:cx1="http://schemas.microsoft.com/office/drawing/2015/9/8/chartex" xmlns:cx2="http://schemas.microsoft.com/office/drawing/2015/10/21/chartex" xmlns:cx3="http://schemas.microsoft.com/office/drawing/2016/5/9/chartex" xmlns:cx4="http://schemas.microsoft.com/office/drawing/2016/5/10/chartex" xmlns:cx5="http://schemas.microsoft.com/office/drawing/2016/5/11/chartex" xmlns:cx6="http://schemas.microsoft.com/office/drawing/2016/5/12/chartex" xmlns:cx7="http://schemas.microsoft.com/office/drawing/2016/5/13/chartex" xmlns:cx8="http://schemas.microsoft.com/office/drawing/2016/5/14/chartex" xmlns:mc="http://schemas.openxmlformats.org/markup-compatibility/2006" xmlns:aink="http://schemas.microsoft.com/office/drawing/2016/ink" xmlns:am3d="http://schemas.microsoft.com/office/drawing/2017/model3d" xmlns:o="urn:schemas-microsoft-com:office:office" xmlns:r="http://schemas.openxmlformats.org/officeDocument/2006/relationships" xmlns:m="http://schemas.openxmlformats.org/officeDocument/2006/math" xmlns:v="urn:schemas-microsoft-com:vml" xmlns:wp14="http://schemas.microsoft.com/office/word/2010/wordprocessingDrawing" xmlns:wp="http://schemas.openxmlformats.org/drawingml/2006/wordprocessingDrawing" xmlns:w10="urn:schemas-microsoft-com:office:word" xmlns:w="http://schemas.openxmlformats.org/wordprocessingml/2006/main" xmlns:w14="http://schemas.microsoft.com/office/word/2010/wordml" xmlns:w15="http://schemas.microsoft.com/office/word/2012/wordml" xmlns:w16cex="http://schemas.microsoft.com/office/word/2018/wordml/cex" xmlns:w16cid="http://schemas.microsoft.com/office/word/2016/wordml/cid" xmlns:w16="http://schemas.microsoft.com/office/word/2018/wordml" xmlns:w16se="http://schemas.microsoft.com/office/word/2015/wordml/symex" xmlns:wpg="http://schemas.microsoft.com/office/word/2010/wordprocessingGroup" xmlns:wpi="http://schemas.microsoft.com/office/word/2010/wordprocessingInk" xmlns:wne="http://schemas.microsoft.com/office/word/2006/wordml" xmlns:wps="http://schemas.microsoft.com/office/word/2010/wordprocessingShape" mc:Ignorable="w14 w15 w16se w16cid w16 w16cex wp14">
   <w:abstractNum w:abstractNumId="0" w15:restartNumberingAfterBreak="0">
     <w:nsid w:val="01AE24A8"/>
     <w:multiLevelType w:val="multilevel"/>
@@ -2064,7 +1983,7 @@
 </file>
 
 <file path=word/styles.xml><?xml version="1.0" encoding="utf-8"?>
-<w:styles xmlns:mc="http://schemas.openxmlformats.org/markup-compatibility/2006" xmlns:r="http://schemas.openxmlformats.org/officeDocument/2006/relationships" xmlns:w="http://schemas.openxmlformats.org/wordprocessingml/2006/main" xmlns:w14="http://schemas.microsoft.com/office/word/2010/wordml" xmlns:w15="http://schemas.microsoft.com/office/word/2012/wordml" xmlns:w16cid="http://schemas.microsoft.com/office/word/2016/wordml/cid" xmlns:w16se="http://schemas.microsoft.com/office/word/2015/wordml/symex" mc:Ignorable="w14 w15 w16se w16cid">
+<w:styles xmlns:mc="http://schemas.openxmlformats.org/markup-compatibility/2006" xmlns:r="http://schemas.openxmlformats.org/officeDocument/2006/relationships" xmlns:w="http://schemas.openxmlformats.org/wordprocessingml/2006/main" xmlns:w14="http://schemas.microsoft.com/office/word/2010/wordml" xmlns:w15="http://schemas.microsoft.com/office/word/2012/wordml" xmlns:w16cex="http://schemas.microsoft.com/office/word/2018/wordml/cex" xmlns:w16cid="http://schemas.microsoft.com/office/word/2016/wordml/cid" xmlns:w16="http://schemas.microsoft.com/office/word/2018/wordml" xmlns:w16se="http://schemas.microsoft.com/office/word/2015/wordml/symex" mc:Ignorable="w14 w15 w16se w16cid w16 w16cex">
   <w:docDefaults>
     <w:rPrDefault>
       <w:rPr>

</xml_diff>